<commit_message>
updated rmd riles and markdown language
</commit_message>
<xml_diff>
--- a/fishSurveys/tables/fishSurveyPERMANOVATable.docx
+++ b/fishSurveys/tables/fishSurveyPERMANOVATable.docx
@@ -434,7 +434,7 @@
                 <w:szCs w:val="24"/>
                 <w:color w:val="000000"/>
               </w:rPr>
-              <w:t xml:space="preserve">1.174</w:t>
+              <w:t xml:space="preserve">0.019</w:t>
             </w:r>
           </w:p>
         </w:tc>
@@ -478,7 +478,7 @@
                 <w:szCs w:val="24"/>
                 <w:color w:val="000000"/>
               </w:rPr>
-              <w:t xml:space="preserve">0.006</w:t>
+              <w:t xml:space="preserve">0.009</w:t>
             </w:r>
           </w:p>
         </w:tc>
@@ -522,7 +522,7 @@
                 <w:szCs w:val="24"/>
                 <w:color w:val="000000"/>
               </w:rPr>
-              <w:t xml:space="preserve">3.457</w:t>
+              <w:t xml:space="preserve">4.831</w:t>
             </w:r>
           </w:p>
         </w:tc>
@@ -566,7 +566,7 @@
                 <w:szCs w:val="24"/>
                 <w:color w:val="000000"/>
               </w:rPr>
-              <w:t xml:space="preserve">0.027</w:t>
+              <w:t xml:space="preserve">0.008</w:t>
             </w:r>
           </w:p>
         </w:tc>
@@ -705,7 +705,7 @@
                 <w:szCs w:val="24"/>
                 <w:color w:val="000000"/>
               </w:rPr>
-              <w:t xml:space="preserve">1.772</w:t>
+              <w:t xml:space="preserve">0.015</w:t>
             </w:r>
           </w:p>
         </w:tc>
@@ -749,7 +749,7 @@
                 <w:szCs w:val="24"/>
                 <w:color w:val="000000"/>
               </w:rPr>
-              <w:t xml:space="preserve">0.010</w:t>
+              <w:t xml:space="preserve">0.007</w:t>
             </w:r>
           </w:p>
         </w:tc>
@@ -793,7 +793,7 @@
                 <w:szCs w:val="24"/>
                 <w:color w:val="000000"/>
               </w:rPr>
-              <w:t xml:space="preserve">1.739</w:t>
+              <w:t xml:space="preserve">1.238</w:t>
             </w:r>
           </w:p>
         </w:tc>
@@ -976,7 +976,7 @@
                 <w:szCs w:val="24"/>
                 <w:color w:val="000000"/>
               </w:rPr>
-              <w:t xml:space="preserve">0.054</w:t>
+              <w:t xml:space="preserve">0.000</w:t>
             </w:r>
           </w:p>
         </w:tc>
@@ -1064,7 +1064,7 @@
                 <w:szCs w:val="24"/>
                 <w:color w:val="000000"/>
               </w:rPr>
-              <w:t xml:space="preserve">0.320</w:t>
+              <w:t xml:space="preserve">0.039</w:t>
             </w:r>
           </w:p>
         </w:tc>
@@ -1247,7 +1247,7 @@
                 <w:szCs w:val="24"/>
                 <w:color w:val="000000"/>
               </w:rPr>
-              <w:t xml:space="preserve">0.199</w:t>
+              <w:t xml:space="preserve">0.006</w:t>
             </w:r>
           </w:p>
         </w:tc>
@@ -1291,7 +1291,7 @@
                 <w:szCs w:val="24"/>
                 <w:color w:val="000000"/>
               </w:rPr>
-              <w:t xml:space="preserve">0.001</w:t>
+              <w:t xml:space="preserve">0.003</w:t>
             </w:r>
           </w:p>
         </w:tc>
@@ -1335,7 +1335,7 @@
                 <w:szCs w:val="24"/>
                 <w:color w:val="000000"/>
               </w:rPr>
-              <w:t xml:space="preserve">0.293</w:t>
+              <w:t xml:space="preserve">0.776</w:t>
             </w:r>
           </w:p>
         </w:tc>
@@ -1518,7 +1518,7 @@
                 <w:szCs w:val="24"/>
                 <w:color w:val="000000"/>
               </w:rPr>
-              <w:t xml:space="preserve">178.158</w:t>
+              <w:t xml:space="preserve">2.072</w:t>
             </w:r>
           </w:p>
         </w:tc>
@@ -1562,7 +1562,7 @@
                 <w:szCs w:val="24"/>
                 <w:color w:val="000000"/>
               </w:rPr>
-              <w:t xml:space="preserve">0.982</w:t>
+              <w:t xml:space="preserve">0.981</w:t>
             </w:r>
           </w:p>
         </w:tc>
@@ -1789,7 +1789,7 @@
                 <w:szCs w:val="24"/>
                 <w:color w:val="000000"/>
               </w:rPr>
-              <w:t xml:space="preserve">181.357</w:t>
+              <w:t xml:space="preserve">2.112</w:t>
             </w:r>
           </w:p>
         </w:tc>

</xml_diff>